<commit_message>
observaciones que hicimos con el profe
se datallaron los diagramas ER y el de Dominio así como los
requerimientos funcionales, Hadware, software y seguridad hay que
revisarlos a corregirlos
</commit_message>
<xml_diff>
--- a/Especificación de Requerimientos Funcionales.docx
+++ b/Especificación de Requerimientos Funcionales.docx
@@ -118,8 +118,13 @@
               <w:jc w:val="center"/>
             </w:pPr>
             <w:r>
-              <w:t>Función o subfunción</w:t>
-            </w:r>
+              <w:t xml:space="preserve">Función o </w:t>
+            </w:r>
+            <w:proofErr w:type="spellStart"/>
+            <w:r>
+              <w:t>subfunción</w:t>
+            </w:r>
+            <w:proofErr w:type="spellEnd"/>
             <w:r>
               <w:rPr>
                 <w:rStyle w:val="Refdenotaalpie"/>
@@ -394,7 +399,25 @@
                 <w:sz w:val="24"/>
                 <w:lang w:val="es-MX"/>
               </w:rPr>
-              <w:t>Debe contener los siguientes campos para ingresar un usuario: N</w:t>
+              <w:t>Debe contener los siguientes</w:t>
+            </w:r>
+            <w:r>
+              <w:rPr>
+                <w:rFonts w:ascii="Arial" w:hAnsi="Arial"/>
+                <w:sz w:val="24"/>
+                <w:lang w:val="es-MX"/>
+              </w:rPr>
+              <w:t xml:space="preserve"> campos para ingresar un egreso</w:t>
+            </w:r>
+            <w:bookmarkStart w:id="0" w:name="_GoBack"/>
+            <w:bookmarkEnd w:id="0"/>
+            <w:r>
+              <w:rPr>
+                <w:rFonts w:ascii="Arial" w:hAnsi="Arial"/>
+                <w:sz w:val="24"/>
+                <w:lang w:val="es-MX"/>
+              </w:rPr>
+              <w:t>: N</w:t>
             </w:r>
             <w:r>
               <w:rPr>
@@ -13444,7 +13467,25 @@
                 <w:sz w:val="24"/>
                 <w:lang w:val="es-MX"/>
               </w:rPr>
-              <w:t xml:space="preserve"> (con check boxes), fecha compra, vencimiento, número de</w:t>
+              <w:t xml:space="preserve"> (con </w:t>
+            </w:r>
+            <w:proofErr w:type="spellStart"/>
+            <w:r>
+              <w:rPr>
+                <w:rFonts w:ascii="Arial" w:hAnsi="Arial"/>
+                <w:sz w:val="24"/>
+                <w:lang w:val="es-MX"/>
+              </w:rPr>
+              <w:t>check</w:t>
+            </w:r>
+            <w:proofErr w:type="spellEnd"/>
+            <w:r>
+              <w:rPr>
+                <w:rFonts w:ascii="Arial" w:hAnsi="Arial"/>
+                <w:sz w:val="24"/>
+                <w:lang w:val="es-MX"/>
+              </w:rPr>
+              <w:t xml:space="preserve"> boxes), fecha compra, vencimiento, número de</w:t>
             </w:r>
             <w:r>
               <w:rPr>
@@ -13752,7 +13793,25 @@
                 <w:sz w:val="24"/>
                 <w:lang w:val="es-MX"/>
               </w:rPr>
-              <w:t>Al dar click en cualquier fila de la primera columna, se desplegara una ventana que tendrá el número de factura y un campo abono</w:t>
+              <w:t xml:space="preserve">Al dar </w:t>
+            </w:r>
+            <w:proofErr w:type="spellStart"/>
+            <w:r>
+              <w:rPr>
+                <w:rFonts w:ascii="Arial" w:hAnsi="Arial"/>
+                <w:sz w:val="24"/>
+                <w:lang w:val="es-MX"/>
+              </w:rPr>
+              <w:t>click</w:t>
+            </w:r>
+            <w:proofErr w:type="spellEnd"/>
+            <w:r>
+              <w:rPr>
+                <w:rFonts w:ascii="Arial" w:hAnsi="Arial"/>
+                <w:sz w:val="24"/>
+                <w:lang w:val="es-MX"/>
+              </w:rPr>
+              <w:t xml:space="preserve"> en cualquier fila de la primera columna, se desplegara una ventana que tendrá el número de factura y un campo abono</w:t>
             </w:r>
             <w:r>
               <w:rPr>
@@ -13768,7 +13827,25 @@
                 <w:sz w:val="24"/>
                 <w:lang w:val="es-MX"/>
               </w:rPr>
-              <w:t xml:space="preserve"> que el usuario podrá llenar. Al ser llenado y dar click en el botón aceptar de la ventana, se cargara el monto de abono</w:t>
+              <w:t xml:space="preserve"> que el usuario podrá llenar. Al ser llenado y dar </w:t>
+            </w:r>
+            <w:proofErr w:type="spellStart"/>
+            <w:r>
+              <w:rPr>
+                <w:rFonts w:ascii="Arial" w:hAnsi="Arial"/>
+                <w:sz w:val="24"/>
+                <w:lang w:val="es-MX"/>
+              </w:rPr>
+              <w:t>click</w:t>
+            </w:r>
+            <w:proofErr w:type="spellEnd"/>
+            <w:r>
+              <w:rPr>
+                <w:rFonts w:ascii="Arial" w:hAnsi="Arial"/>
+                <w:sz w:val="24"/>
+                <w:lang w:val="es-MX"/>
+              </w:rPr>
+              <w:t xml:space="preserve"> en el botón aceptar de la ventana, se cargara el monto de abono</w:t>
             </w:r>
             <w:r>
               <w:rPr>
@@ -14601,7 +14678,43 @@
                 <w:sz w:val="24"/>
                 <w:lang w:val="es-MX"/>
               </w:rPr>
-              <w:t>El botón busca si hay check boxes activados (uno por fila) y efectúa la cancelación de las facturas, si algún check box esta desactivado, se evalúa si el campo abono</w:t>
+              <w:t xml:space="preserve">El botón busca si hay </w:t>
+            </w:r>
+            <w:proofErr w:type="spellStart"/>
+            <w:r>
+              <w:rPr>
+                <w:rFonts w:ascii="Arial" w:hAnsi="Arial"/>
+                <w:sz w:val="24"/>
+                <w:lang w:val="es-MX"/>
+              </w:rPr>
+              <w:t>check</w:t>
+            </w:r>
+            <w:proofErr w:type="spellEnd"/>
+            <w:r>
+              <w:rPr>
+                <w:rFonts w:ascii="Arial" w:hAnsi="Arial"/>
+                <w:sz w:val="24"/>
+                <w:lang w:val="es-MX"/>
+              </w:rPr>
+              <w:t xml:space="preserve"> boxes activados (uno por fila) y efectúa la cancelación de las facturas, si algún </w:t>
+            </w:r>
+            <w:proofErr w:type="spellStart"/>
+            <w:r>
+              <w:rPr>
+                <w:rFonts w:ascii="Arial" w:hAnsi="Arial"/>
+                <w:sz w:val="24"/>
+                <w:lang w:val="es-MX"/>
+              </w:rPr>
+              <w:t>check</w:t>
+            </w:r>
+            <w:proofErr w:type="spellEnd"/>
+            <w:r>
+              <w:rPr>
+                <w:rFonts w:ascii="Arial" w:hAnsi="Arial"/>
+                <w:sz w:val="24"/>
+                <w:lang w:val="es-MX"/>
+              </w:rPr>
+              <w:t xml:space="preserve"> box esta desactivado, se evalúa si el campo abono</w:t>
             </w:r>
             <w:r>
               <w:rPr>
@@ -14627,8 +14740,6 @@
               </w:rPr>
               <w:t>s</w:t>
             </w:r>
-            <w:bookmarkStart w:id="0" w:name="_GoBack"/>
-            <w:bookmarkEnd w:id="0"/>
             <w:r>
               <w:rPr>
                 <w:rFonts w:ascii="Arial" w:hAnsi="Arial"/>
@@ -15793,7 +15904,25 @@
                 <w:sz w:val="24"/>
                 <w:lang w:val="es-MX"/>
               </w:rPr>
-              <w:t>Se requiere una etiqueta centrada al inicio de la ventana que lleve por nombre Electromusic Guápiles.</w:t>
+              <w:t xml:space="preserve">Se requiere una etiqueta centrada al inicio de la ventana que lleve por nombre </w:t>
+            </w:r>
+            <w:proofErr w:type="spellStart"/>
+            <w:r>
+              <w:rPr>
+                <w:rFonts w:ascii="Arial" w:hAnsi="Arial"/>
+                <w:sz w:val="24"/>
+                <w:lang w:val="es-MX"/>
+              </w:rPr>
+              <w:t>Electromusic</w:t>
+            </w:r>
+            <w:proofErr w:type="spellEnd"/>
+            <w:r>
+              <w:rPr>
+                <w:rFonts w:ascii="Arial" w:hAnsi="Arial"/>
+                <w:sz w:val="24"/>
+                <w:lang w:val="es-MX"/>
+              </w:rPr>
+              <w:t xml:space="preserve"> Guápiles.</w:t>
             </w:r>
           </w:p>
         </w:tc>
@@ -16311,7 +16440,25 @@
                 <w:sz w:val="24"/>
                 <w:lang w:val="es-MX"/>
               </w:rPr>
-              <w:t>Se requiere una etiqueta centrada al inicio de la ventana que lleve por nombre Electromusic Guápiles.</w:t>
+              <w:t xml:space="preserve">Se requiere una etiqueta centrada al inicio de la ventana que lleve por nombre </w:t>
+            </w:r>
+            <w:proofErr w:type="spellStart"/>
+            <w:r>
+              <w:rPr>
+                <w:rFonts w:ascii="Arial" w:hAnsi="Arial"/>
+                <w:sz w:val="24"/>
+                <w:lang w:val="es-MX"/>
+              </w:rPr>
+              <w:t>Electromusic</w:t>
+            </w:r>
+            <w:proofErr w:type="spellEnd"/>
+            <w:r>
+              <w:rPr>
+                <w:rFonts w:ascii="Arial" w:hAnsi="Arial"/>
+                <w:sz w:val="24"/>
+                <w:lang w:val="es-MX"/>
+              </w:rPr>
+              <w:t xml:space="preserve"> Guápiles.</w:t>
             </w:r>
           </w:p>
         </w:tc>
@@ -17468,7 +17615,43 @@
                 <w:sz w:val="24"/>
                 <w:lang w:val="es-MX"/>
               </w:rPr>
-              <w:t>Se requiere que al hacer click en una tupla de la tabla, el código del producto de cargue en el campo de texto Código Producto (descrito más adelante).</w:t>
+              <w:t xml:space="preserve">Se requiere que al hacer </w:t>
+            </w:r>
+            <w:proofErr w:type="spellStart"/>
+            <w:r>
+              <w:rPr>
+                <w:rFonts w:ascii="Arial" w:hAnsi="Arial"/>
+                <w:sz w:val="24"/>
+                <w:lang w:val="es-MX"/>
+              </w:rPr>
+              <w:t>click</w:t>
+            </w:r>
+            <w:proofErr w:type="spellEnd"/>
+            <w:r>
+              <w:rPr>
+                <w:rFonts w:ascii="Arial" w:hAnsi="Arial"/>
+                <w:sz w:val="24"/>
+                <w:lang w:val="es-MX"/>
+              </w:rPr>
+              <w:t xml:space="preserve"> en una </w:t>
+            </w:r>
+            <w:proofErr w:type="spellStart"/>
+            <w:r>
+              <w:rPr>
+                <w:rFonts w:ascii="Arial" w:hAnsi="Arial"/>
+                <w:sz w:val="24"/>
+                <w:lang w:val="es-MX"/>
+              </w:rPr>
+              <w:t>tupla</w:t>
+            </w:r>
+            <w:proofErr w:type="spellEnd"/>
+            <w:r>
+              <w:rPr>
+                <w:rFonts w:ascii="Arial" w:hAnsi="Arial"/>
+                <w:sz w:val="24"/>
+                <w:lang w:val="es-MX"/>
+              </w:rPr>
+              <w:t xml:space="preserve"> de la tabla, el código del producto de cargue en el campo de texto Código Producto (descrito más adelante).</w:t>
             </w:r>
           </w:p>
         </w:tc>
@@ -20674,7 +20857,25 @@
                 <w:sz w:val="24"/>
                 <w:lang w:val="es-MX"/>
               </w:rPr>
-              <w:t>A la par del campo de texto habrá un check box.</w:t>
+              <w:t xml:space="preserve">A la par del campo de texto habrá un </w:t>
+            </w:r>
+            <w:proofErr w:type="spellStart"/>
+            <w:r>
+              <w:rPr>
+                <w:rFonts w:ascii="Arial" w:hAnsi="Arial"/>
+                <w:sz w:val="24"/>
+                <w:lang w:val="es-MX"/>
+              </w:rPr>
+              <w:t>check</w:t>
+            </w:r>
+            <w:proofErr w:type="spellEnd"/>
+            <w:r>
+              <w:rPr>
+                <w:rFonts w:ascii="Arial" w:hAnsi="Arial"/>
+                <w:sz w:val="24"/>
+                <w:lang w:val="es-MX"/>
+              </w:rPr>
+              <w:t xml:space="preserve"> box.</w:t>
             </w:r>
           </w:p>
         </w:tc>
@@ -20763,7 +20964,25 @@
                 <w:sz w:val="24"/>
                 <w:lang w:val="es-MX"/>
               </w:rPr>
-              <w:t>A la par del check box habrá una etiqueta Cliente.</w:t>
+              <w:t xml:space="preserve">A la par del </w:t>
+            </w:r>
+            <w:proofErr w:type="spellStart"/>
+            <w:r>
+              <w:rPr>
+                <w:rFonts w:ascii="Arial" w:hAnsi="Arial"/>
+                <w:sz w:val="24"/>
+                <w:lang w:val="es-MX"/>
+              </w:rPr>
+              <w:t>check</w:t>
+            </w:r>
+            <w:proofErr w:type="spellEnd"/>
+            <w:r>
+              <w:rPr>
+                <w:rFonts w:ascii="Arial" w:hAnsi="Arial"/>
+                <w:sz w:val="24"/>
+                <w:lang w:val="es-MX"/>
+              </w:rPr>
+              <w:t xml:space="preserve"> box habrá una etiqueta Cliente.</w:t>
             </w:r>
           </w:p>
         </w:tc>
@@ -20852,7 +21071,43 @@
                 <w:sz w:val="24"/>
                 <w:lang w:val="es-MX"/>
               </w:rPr>
-              <w:t>Debajo de Nombre Completo estarán las etiquetas Cantidad, Código de Producto, %Desc, No.Serie.</w:t>
+              <w:t>Debajo de Nombre Completo estarán las etiquetas Cantidad, Código de Producto, %</w:t>
+            </w:r>
+            <w:proofErr w:type="spellStart"/>
+            <w:r>
+              <w:rPr>
+                <w:rFonts w:ascii="Arial" w:hAnsi="Arial"/>
+                <w:sz w:val="24"/>
+                <w:lang w:val="es-MX"/>
+              </w:rPr>
+              <w:t>Desc</w:t>
+            </w:r>
+            <w:proofErr w:type="spellEnd"/>
+            <w:r>
+              <w:rPr>
+                <w:rFonts w:ascii="Arial" w:hAnsi="Arial"/>
+                <w:sz w:val="24"/>
+                <w:lang w:val="es-MX"/>
+              </w:rPr>
+              <w:t xml:space="preserve">, </w:t>
+            </w:r>
+            <w:proofErr w:type="spellStart"/>
+            <w:r>
+              <w:rPr>
+                <w:rFonts w:ascii="Arial" w:hAnsi="Arial"/>
+                <w:sz w:val="24"/>
+                <w:lang w:val="es-MX"/>
+              </w:rPr>
+              <w:t>No.Serie</w:t>
+            </w:r>
+            <w:proofErr w:type="spellEnd"/>
+            <w:r>
+              <w:rPr>
+                <w:rFonts w:ascii="Arial" w:hAnsi="Arial"/>
+                <w:sz w:val="24"/>
+                <w:lang w:val="es-MX"/>
+              </w:rPr>
+              <w:t>.</w:t>
             </w:r>
           </w:p>
         </w:tc>
@@ -21119,7 +21374,25 @@
                 <w:sz w:val="24"/>
                 <w:lang w:val="es-MX"/>
               </w:rPr>
-              <w:t>El campo correspondiente a %Desc deberá estar inicializado en 0.0.</w:t>
+              <w:t>El campo correspondiente a %</w:t>
+            </w:r>
+            <w:proofErr w:type="spellStart"/>
+            <w:r>
+              <w:rPr>
+                <w:rFonts w:ascii="Arial" w:hAnsi="Arial"/>
+                <w:sz w:val="24"/>
+                <w:lang w:val="es-MX"/>
+              </w:rPr>
+              <w:t>Desc</w:t>
+            </w:r>
+            <w:proofErr w:type="spellEnd"/>
+            <w:r>
+              <w:rPr>
+                <w:rFonts w:ascii="Arial" w:hAnsi="Arial"/>
+                <w:sz w:val="24"/>
+                <w:lang w:val="es-MX"/>
+              </w:rPr>
+              <w:t xml:space="preserve"> deberá estar inicializado en 0.0.</w:t>
             </w:r>
           </w:p>
         </w:tc>
@@ -21475,7 +21748,25 @@
                 <w:sz w:val="24"/>
                 <w:lang w:val="es-MX"/>
               </w:rPr>
-              <w:t>Se requiere un pequeño cuadro con dos radio buttons.</w:t>
+              <w:t xml:space="preserve">Se requiere un pequeño cuadro con dos radio </w:t>
+            </w:r>
+            <w:proofErr w:type="spellStart"/>
+            <w:r>
+              <w:rPr>
+                <w:rFonts w:ascii="Arial" w:hAnsi="Arial"/>
+                <w:sz w:val="24"/>
+                <w:lang w:val="es-MX"/>
+              </w:rPr>
+              <w:t>buttons</w:t>
+            </w:r>
+            <w:proofErr w:type="spellEnd"/>
+            <w:r>
+              <w:rPr>
+                <w:rFonts w:ascii="Arial" w:hAnsi="Arial"/>
+                <w:sz w:val="24"/>
+                <w:lang w:val="es-MX"/>
+              </w:rPr>
+              <w:t>.</w:t>
             </w:r>
           </w:p>
         </w:tc>
@@ -21564,7 +21855,25 @@
                 <w:sz w:val="24"/>
                 <w:lang w:val="es-MX"/>
               </w:rPr>
-              <w:t>De encabezado se requiere una Etiqueta llamada TipoMoneda.</w:t>
+              <w:t xml:space="preserve">De encabezado se requiere una Etiqueta llamada </w:t>
+            </w:r>
+            <w:proofErr w:type="spellStart"/>
+            <w:r>
+              <w:rPr>
+                <w:rFonts w:ascii="Arial" w:hAnsi="Arial"/>
+                <w:sz w:val="24"/>
+                <w:lang w:val="es-MX"/>
+              </w:rPr>
+              <w:t>TipoMoneda</w:t>
+            </w:r>
+            <w:proofErr w:type="spellEnd"/>
+            <w:r>
+              <w:rPr>
+                <w:rFonts w:ascii="Arial" w:hAnsi="Arial"/>
+                <w:sz w:val="24"/>
+                <w:lang w:val="es-MX"/>
+              </w:rPr>
+              <w:t>.</w:t>
             </w:r>
           </w:p>
         </w:tc>
@@ -21653,7 +21962,25 @@
                 <w:sz w:val="24"/>
                 <w:lang w:val="es-MX"/>
               </w:rPr>
-              <w:t>Dichos radio buttons irán ubicados uno debajo del otro.</w:t>
+              <w:t xml:space="preserve">Dichos radio </w:t>
+            </w:r>
+            <w:proofErr w:type="spellStart"/>
+            <w:r>
+              <w:rPr>
+                <w:rFonts w:ascii="Arial" w:hAnsi="Arial"/>
+                <w:sz w:val="24"/>
+                <w:lang w:val="es-MX"/>
+              </w:rPr>
+              <w:t>buttons</w:t>
+            </w:r>
+            <w:proofErr w:type="spellEnd"/>
+            <w:r>
+              <w:rPr>
+                <w:rFonts w:ascii="Arial" w:hAnsi="Arial"/>
+                <w:sz w:val="24"/>
+                <w:lang w:val="es-MX"/>
+              </w:rPr>
+              <w:t xml:space="preserve"> irán ubicados uno debajo del otro.</w:t>
             </w:r>
           </w:p>
         </w:tc>
@@ -22098,7 +22425,25 @@
                 <w:sz w:val="24"/>
                 <w:lang w:val="es-MX"/>
               </w:rPr>
-              <w:t>Se requiere un pequeño cuadro con cuatro radio buttons.</w:t>
+              <w:t xml:space="preserve">Se requiere un pequeño cuadro con cuatro radio </w:t>
+            </w:r>
+            <w:proofErr w:type="spellStart"/>
+            <w:r>
+              <w:rPr>
+                <w:rFonts w:ascii="Arial" w:hAnsi="Arial"/>
+                <w:sz w:val="24"/>
+                <w:lang w:val="es-MX"/>
+              </w:rPr>
+              <w:t>buttons</w:t>
+            </w:r>
+            <w:proofErr w:type="spellEnd"/>
+            <w:r>
+              <w:rPr>
+                <w:rFonts w:ascii="Arial" w:hAnsi="Arial"/>
+                <w:sz w:val="24"/>
+                <w:lang w:val="es-MX"/>
+              </w:rPr>
+              <w:t>.</w:t>
             </w:r>
           </w:p>
         </w:tc>
@@ -22276,7 +22621,25 @@
                 <w:sz w:val="24"/>
                 <w:lang w:val="es-MX"/>
               </w:rPr>
-              <w:t>Los radio buttons irán ubicados uno debajo del otro.</w:t>
+              <w:t xml:space="preserve">Los radio </w:t>
+            </w:r>
+            <w:proofErr w:type="spellStart"/>
+            <w:r>
+              <w:rPr>
+                <w:rFonts w:ascii="Arial" w:hAnsi="Arial"/>
+                <w:sz w:val="24"/>
+                <w:lang w:val="es-MX"/>
+              </w:rPr>
+              <w:t>buttons</w:t>
+            </w:r>
+            <w:proofErr w:type="spellEnd"/>
+            <w:r>
+              <w:rPr>
+                <w:rFonts w:ascii="Arial" w:hAnsi="Arial"/>
+                <w:sz w:val="24"/>
+                <w:lang w:val="es-MX"/>
+              </w:rPr>
+              <w:t xml:space="preserve"> irán ubicados uno debajo del otro.</w:t>
             </w:r>
           </w:p>
         </w:tc>
@@ -22365,7 +22728,25 @@
                 <w:sz w:val="24"/>
                 <w:lang w:val="es-MX"/>
               </w:rPr>
-              <w:t>Al lado derecho de cada radio button, irán las etiquetas: Contado, Apartado, Proforma, Crédito.</w:t>
+              <w:t xml:space="preserve">Al lado derecho de cada radio </w:t>
+            </w:r>
+            <w:proofErr w:type="spellStart"/>
+            <w:r>
+              <w:rPr>
+                <w:rFonts w:ascii="Arial" w:hAnsi="Arial"/>
+                <w:sz w:val="24"/>
+                <w:lang w:val="es-MX"/>
+              </w:rPr>
+              <w:t>button</w:t>
+            </w:r>
+            <w:proofErr w:type="spellEnd"/>
+            <w:r>
+              <w:rPr>
+                <w:rFonts w:ascii="Arial" w:hAnsi="Arial"/>
+                <w:sz w:val="24"/>
+                <w:lang w:val="es-MX"/>
+              </w:rPr>
+              <w:t>, irán las etiquetas: Contado, Apartado, Proforma, Crédito.</w:t>
             </w:r>
           </w:p>
         </w:tc>
@@ -22454,7 +22835,25 @@
                 <w:sz w:val="24"/>
                 <w:lang w:val="es-MX"/>
               </w:rPr>
-              <w:t>Una para cada radio button (de las etiquetas anteriores.</w:t>
+              <w:t xml:space="preserve">Una para cada radio </w:t>
+            </w:r>
+            <w:proofErr w:type="spellStart"/>
+            <w:r>
+              <w:rPr>
+                <w:rFonts w:ascii="Arial" w:hAnsi="Arial"/>
+                <w:sz w:val="24"/>
+                <w:lang w:val="es-MX"/>
+              </w:rPr>
+              <w:t>button</w:t>
+            </w:r>
+            <w:proofErr w:type="spellEnd"/>
+            <w:r>
+              <w:rPr>
+                <w:rFonts w:ascii="Arial" w:hAnsi="Arial"/>
+                <w:sz w:val="24"/>
+                <w:lang w:val="es-MX"/>
+              </w:rPr>
+              <w:t xml:space="preserve"> (de las etiquetas anteriores.</w:t>
             </w:r>
           </w:p>
         </w:tc>
@@ -22948,7 +23347,43 @@
                 <w:sz w:val="24"/>
                 <w:lang w:val="es-MX"/>
               </w:rPr>
-              <w:t>Al hacer click en el botón aceptar, una nueva tupla se añadirá a la tabla, llenando así las respectivas columnas mencionadas en el punto anterior.</w:t>
+              <w:t xml:space="preserve">Al hacer </w:t>
+            </w:r>
+            <w:proofErr w:type="spellStart"/>
+            <w:r>
+              <w:rPr>
+                <w:rFonts w:ascii="Arial" w:hAnsi="Arial"/>
+                <w:sz w:val="24"/>
+                <w:lang w:val="es-MX"/>
+              </w:rPr>
+              <w:t>click</w:t>
+            </w:r>
+            <w:proofErr w:type="spellEnd"/>
+            <w:r>
+              <w:rPr>
+                <w:rFonts w:ascii="Arial" w:hAnsi="Arial"/>
+                <w:sz w:val="24"/>
+                <w:lang w:val="es-MX"/>
+              </w:rPr>
+              <w:t xml:space="preserve"> en el botón aceptar, una nueva </w:t>
+            </w:r>
+            <w:proofErr w:type="spellStart"/>
+            <w:r>
+              <w:rPr>
+                <w:rFonts w:ascii="Arial" w:hAnsi="Arial"/>
+                <w:sz w:val="24"/>
+                <w:lang w:val="es-MX"/>
+              </w:rPr>
+              <w:t>tupla</w:t>
+            </w:r>
+            <w:proofErr w:type="spellEnd"/>
+            <w:r>
+              <w:rPr>
+                <w:rFonts w:ascii="Arial" w:hAnsi="Arial"/>
+                <w:sz w:val="24"/>
+                <w:lang w:val="es-MX"/>
+              </w:rPr>
+              <w:t xml:space="preserve"> se añadirá a la tabla, llenando así las respectivas columnas mencionadas en el punto anterior.</w:t>
             </w:r>
           </w:p>
         </w:tc>
@@ -23304,7 +23739,25 @@
                 <w:sz w:val="24"/>
                 <w:lang w:val="es-MX"/>
               </w:rPr>
-              <w:t xml:space="preserve">Al hacer click sobre él, el sistema generara una factura con los siguientes datos: </w:t>
+              <w:t xml:space="preserve">Al hacer </w:t>
+            </w:r>
+            <w:proofErr w:type="spellStart"/>
+            <w:r>
+              <w:rPr>
+                <w:rFonts w:ascii="Arial" w:hAnsi="Arial"/>
+                <w:sz w:val="24"/>
+                <w:lang w:val="es-MX"/>
+              </w:rPr>
+              <w:t>click</w:t>
+            </w:r>
+            <w:proofErr w:type="spellEnd"/>
+            <w:r>
+              <w:rPr>
+                <w:rFonts w:ascii="Arial" w:hAnsi="Arial"/>
+                <w:sz w:val="24"/>
+                <w:lang w:val="es-MX"/>
+              </w:rPr>
+              <w:t xml:space="preserve"> sobre él, el sistema generara una factura con los siguientes datos: </w:t>
             </w:r>
             <w:r>
               <w:rPr>
@@ -23846,7 +24299,25 @@
                 <w:sz w:val="24"/>
                 <w:lang w:val="es-MX"/>
               </w:rPr>
-              <w:t xml:space="preserve">Al hacer click sobre él, se guardara la factura con todos sus datos en la base de datos. </w:t>
+              <w:t xml:space="preserve">Al hacer </w:t>
+            </w:r>
+            <w:proofErr w:type="spellStart"/>
+            <w:r>
+              <w:rPr>
+                <w:rFonts w:ascii="Arial" w:hAnsi="Arial"/>
+                <w:sz w:val="24"/>
+                <w:lang w:val="es-MX"/>
+              </w:rPr>
+              <w:t>click</w:t>
+            </w:r>
+            <w:proofErr w:type="spellEnd"/>
+            <w:r>
+              <w:rPr>
+                <w:rFonts w:ascii="Arial" w:hAnsi="Arial"/>
+                <w:sz w:val="24"/>
+                <w:lang w:val="es-MX"/>
+              </w:rPr>
+              <w:t xml:space="preserve"> sobre él, se guardara la factura con todos sus datos en la base de datos. </w:t>
             </w:r>
           </w:p>
         </w:tc>
@@ -24825,7 +25296,25 @@
                 <w:sz w:val="24"/>
                 <w:lang w:val="es-MX"/>
               </w:rPr>
-              <w:t>Al hacer click en este botón, se deberá cerrar la ventana Facturación de Ventas.</w:t>
+              <w:t xml:space="preserve">Al hacer </w:t>
+            </w:r>
+            <w:proofErr w:type="spellStart"/>
+            <w:r>
+              <w:rPr>
+                <w:rFonts w:ascii="Arial" w:hAnsi="Arial"/>
+                <w:sz w:val="24"/>
+                <w:lang w:val="es-MX"/>
+              </w:rPr>
+              <w:t>click</w:t>
+            </w:r>
+            <w:proofErr w:type="spellEnd"/>
+            <w:r>
+              <w:rPr>
+                <w:rFonts w:ascii="Arial" w:hAnsi="Arial"/>
+                <w:sz w:val="24"/>
+                <w:lang w:val="es-MX"/>
+              </w:rPr>
+              <w:t xml:space="preserve"> en este botón, se deberá cerrar la ventana Facturación de Ventas.</w:t>
             </w:r>
           </w:p>
         </w:tc>
@@ -25182,7 +25671,79 @@
                 <w:sz w:val="24"/>
                 <w:lang w:val="es-MX"/>
               </w:rPr>
-              <w:t xml:space="preserve">Las etiquetas serán Subtotal, Desc %, Exon. I.V, Ins/ Trans, Bonificar, Total. </w:t>
+              <w:t xml:space="preserve">Las etiquetas serán Subtotal, </w:t>
+            </w:r>
+            <w:proofErr w:type="spellStart"/>
+            <w:r>
+              <w:rPr>
+                <w:rFonts w:ascii="Arial" w:hAnsi="Arial"/>
+                <w:sz w:val="24"/>
+                <w:lang w:val="es-MX"/>
+              </w:rPr>
+              <w:t>Desc</w:t>
+            </w:r>
+            <w:proofErr w:type="spellEnd"/>
+            <w:r>
+              <w:rPr>
+                <w:rFonts w:ascii="Arial" w:hAnsi="Arial"/>
+                <w:sz w:val="24"/>
+                <w:lang w:val="es-MX"/>
+              </w:rPr>
+              <w:t xml:space="preserve"> %, </w:t>
+            </w:r>
+            <w:proofErr w:type="spellStart"/>
+            <w:r>
+              <w:rPr>
+                <w:rFonts w:ascii="Arial" w:hAnsi="Arial"/>
+                <w:sz w:val="24"/>
+                <w:lang w:val="es-MX"/>
+              </w:rPr>
+              <w:t>Exon</w:t>
+            </w:r>
+            <w:proofErr w:type="spellEnd"/>
+            <w:r>
+              <w:rPr>
+                <w:rFonts w:ascii="Arial" w:hAnsi="Arial"/>
+                <w:sz w:val="24"/>
+                <w:lang w:val="es-MX"/>
+              </w:rPr>
+              <w:t xml:space="preserve">. I.V, </w:t>
+            </w:r>
+            <w:proofErr w:type="spellStart"/>
+            <w:r>
+              <w:rPr>
+                <w:rFonts w:ascii="Arial" w:hAnsi="Arial"/>
+                <w:sz w:val="24"/>
+                <w:lang w:val="es-MX"/>
+              </w:rPr>
+              <w:t>Ins</w:t>
+            </w:r>
+            <w:proofErr w:type="spellEnd"/>
+            <w:r>
+              <w:rPr>
+                <w:rFonts w:ascii="Arial" w:hAnsi="Arial"/>
+                <w:sz w:val="24"/>
+                <w:lang w:val="es-MX"/>
+              </w:rPr>
+              <w:t xml:space="preserve">/ </w:t>
+            </w:r>
+            <w:proofErr w:type="spellStart"/>
+            <w:r>
+              <w:rPr>
+                <w:rFonts w:ascii="Arial" w:hAnsi="Arial"/>
+                <w:sz w:val="24"/>
+                <w:lang w:val="es-MX"/>
+              </w:rPr>
+              <w:t>Trans</w:t>
+            </w:r>
+            <w:proofErr w:type="spellEnd"/>
+            <w:r>
+              <w:rPr>
+                <w:rFonts w:ascii="Arial" w:hAnsi="Arial"/>
+                <w:sz w:val="24"/>
+                <w:lang w:val="es-MX"/>
+              </w:rPr>
+              <w:t xml:space="preserve">, Bonificar, Total. </w:t>
             </w:r>
           </w:p>
         </w:tc>
@@ -25538,7 +26099,43 @@
                 <w:sz w:val="24"/>
                 <w:lang w:val="es-MX"/>
               </w:rPr>
-              <w:t xml:space="preserve">La etiqueta Exon. I.V tendrá un checkbox a su lado izquierdo. </w:t>
+              <w:t xml:space="preserve">La etiqueta </w:t>
+            </w:r>
+            <w:proofErr w:type="spellStart"/>
+            <w:r>
+              <w:rPr>
+                <w:rFonts w:ascii="Arial" w:hAnsi="Arial"/>
+                <w:sz w:val="24"/>
+                <w:lang w:val="es-MX"/>
+              </w:rPr>
+              <w:t>Exon</w:t>
+            </w:r>
+            <w:proofErr w:type="spellEnd"/>
+            <w:r>
+              <w:rPr>
+                <w:rFonts w:ascii="Arial" w:hAnsi="Arial"/>
+                <w:sz w:val="24"/>
+                <w:lang w:val="es-MX"/>
+              </w:rPr>
+              <w:t xml:space="preserve">. I.V tendrá un </w:t>
+            </w:r>
+            <w:proofErr w:type="spellStart"/>
+            <w:r>
+              <w:rPr>
+                <w:rFonts w:ascii="Arial" w:hAnsi="Arial"/>
+                <w:sz w:val="24"/>
+                <w:lang w:val="es-MX"/>
+              </w:rPr>
+              <w:t>checkbox</w:t>
+            </w:r>
+            <w:proofErr w:type="spellEnd"/>
+            <w:r>
+              <w:rPr>
+                <w:rFonts w:ascii="Arial" w:hAnsi="Arial"/>
+                <w:sz w:val="24"/>
+                <w:lang w:val="es-MX"/>
+              </w:rPr>
+              <w:t xml:space="preserve"> a su lado izquierdo. </w:t>
             </w:r>
           </w:p>
         </w:tc>
@@ -25627,7 +26224,25 @@
                 <w:sz w:val="24"/>
                 <w:lang w:val="es-MX"/>
               </w:rPr>
-              <w:t>Si el check es marcado se desbloquea su respectivo campo de texto.</w:t>
+              <w:t xml:space="preserve">Si el </w:t>
+            </w:r>
+            <w:proofErr w:type="spellStart"/>
+            <w:r>
+              <w:rPr>
+                <w:rFonts w:ascii="Arial" w:hAnsi="Arial"/>
+                <w:sz w:val="24"/>
+                <w:lang w:val="es-MX"/>
+              </w:rPr>
+              <w:t>check</w:t>
+            </w:r>
+            <w:proofErr w:type="spellEnd"/>
+            <w:r>
+              <w:rPr>
+                <w:rFonts w:ascii="Arial" w:hAnsi="Arial"/>
+                <w:sz w:val="24"/>
+                <w:lang w:val="es-MX"/>
+              </w:rPr>
+              <w:t xml:space="preserve"> es marcado se desbloquea su respectivo campo de texto.</w:t>
             </w:r>
           </w:p>
         </w:tc>
@@ -26072,7 +26687,25 @@
                 <w:sz w:val="24"/>
                 <w:lang w:val="es-MX"/>
               </w:rPr>
-              <w:t>Se requiere una etiqueta centrada al inicio de la ventana que lleve por nombre Electromusic Guápiles.</w:t>
+              <w:t xml:space="preserve">Se requiere una etiqueta centrada al inicio de la ventana que lleve por nombre </w:t>
+            </w:r>
+            <w:proofErr w:type="spellStart"/>
+            <w:r>
+              <w:rPr>
+                <w:rFonts w:ascii="Arial" w:hAnsi="Arial"/>
+                <w:sz w:val="24"/>
+                <w:lang w:val="es-MX"/>
+              </w:rPr>
+              <w:t>Electromusic</w:t>
+            </w:r>
+            <w:proofErr w:type="spellEnd"/>
+            <w:r>
+              <w:rPr>
+                <w:rFonts w:ascii="Arial" w:hAnsi="Arial"/>
+                <w:sz w:val="24"/>
+                <w:lang w:val="es-MX"/>
+              </w:rPr>
+              <w:t xml:space="preserve"> Guápiles.</w:t>
             </w:r>
           </w:p>
         </w:tc>
@@ -27051,7 +27684,115 @@
                 <w:sz w:val="24"/>
                 <w:lang w:val="es-MX"/>
               </w:rPr>
-              <w:t>El botón al ser presionado hará una consulta a la base de datos para cargar los datos de la factura y llenar los campos de texto pertenecientes a las etiquetas Vendedor, Factura No. , Cliente, Fecha Factura, Fecha Vence. También deberá llenar una opción de los check boxes donde estan las opciones Cancelada/Anulada, el grupo de radio buttons TipoMoneda, TipoFactura, TipoPago incluyendo la tabla Detalle de la Factura.</w:t>
+              <w:t xml:space="preserve">El botón al ser presionado hará una consulta a la base de datos para cargar los datos de la factura y llenar los campos de texto pertenecientes a las etiquetas Vendedor, Factura No. , Cliente, Fecha Factura, Fecha Vence. También deberá llenar una opción de los </w:t>
+            </w:r>
+            <w:proofErr w:type="spellStart"/>
+            <w:r>
+              <w:rPr>
+                <w:rFonts w:ascii="Arial" w:hAnsi="Arial"/>
+                <w:sz w:val="24"/>
+                <w:lang w:val="es-MX"/>
+              </w:rPr>
+              <w:t>check</w:t>
+            </w:r>
+            <w:proofErr w:type="spellEnd"/>
+            <w:r>
+              <w:rPr>
+                <w:rFonts w:ascii="Arial" w:hAnsi="Arial"/>
+                <w:sz w:val="24"/>
+                <w:lang w:val="es-MX"/>
+              </w:rPr>
+              <w:t xml:space="preserve"> boxes donde </w:t>
+            </w:r>
+            <w:proofErr w:type="spellStart"/>
+            <w:r>
+              <w:rPr>
+                <w:rFonts w:ascii="Arial" w:hAnsi="Arial"/>
+                <w:sz w:val="24"/>
+                <w:lang w:val="es-MX"/>
+              </w:rPr>
+              <w:t>estan</w:t>
+            </w:r>
+            <w:proofErr w:type="spellEnd"/>
+            <w:r>
+              <w:rPr>
+                <w:rFonts w:ascii="Arial" w:hAnsi="Arial"/>
+                <w:sz w:val="24"/>
+                <w:lang w:val="es-MX"/>
+              </w:rPr>
+              <w:t xml:space="preserve"> las opciones Cancelada/Anulada, el grupo de radio </w:t>
+            </w:r>
+            <w:proofErr w:type="spellStart"/>
+            <w:r>
+              <w:rPr>
+                <w:rFonts w:ascii="Arial" w:hAnsi="Arial"/>
+                <w:sz w:val="24"/>
+                <w:lang w:val="es-MX"/>
+              </w:rPr>
+              <w:t>buttons</w:t>
+            </w:r>
+            <w:proofErr w:type="spellEnd"/>
+            <w:r>
+              <w:rPr>
+                <w:rFonts w:ascii="Arial" w:hAnsi="Arial"/>
+                <w:sz w:val="24"/>
+                <w:lang w:val="es-MX"/>
+              </w:rPr>
+              <w:t xml:space="preserve"> </w:t>
+            </w:r>
+            <w:proofErr w:type="spellStart"/>
+            <w:r>
+              <w:rPr>
+                <w:rFonts w:ascii="Arial" w:hAnsi="Arial"/>
+                <w:sz w:val="24"/>
+                <w:lang w:val="es-MX"/>
+              </w:rPr>
+              <w:t>TipoMoneda</w:t>
+            </w:r>
+            <w:proofErr w:type="spellEnd"/>
+            <w:r>
+              <w:rPr>
+                <w:rFonts w:ascii="Arial" w:hAnsi="Arial"/>
+                <w:sz w:val="24"/>
+                <w:lang w:val="es-MX"/>
+              </w:rPr>
+              <w:t xml:space="preserve">, </w:t>
+            </w:r>
+            <w:proofErr w:type="spellStart"/>
+            <w:r>
+              <w:rPr>
+                <w:rFonts w:ascii="Arial" w:hAnsi="Arial"/>
+                <w:sz w:val="24"/>
+                <w:lang w:val="es-MX"/>
+              </w:rPr>
+              <w:t>TipoFactura</w:t>
+            </w:r>
+            <w:proofErr w:type="spellEnd"/>
+            <w:r>
+              <w:rPr>
+                <w:rFonts w:ascii="Arial" w:hAnsi="Arial"/>
+                <w:sz w:val="24"/>
+                <w:lang w:val="es-MX"/>
+              </w:rPr>
+              <w:t xml:space="preserve">, </w:t>
+            </w:r>
+            <w:proofErr w:type="spellStart"/>
+            <w:r>
+              <w:rPr>
+                <w:rFonts w:ascii="Arial" w:hAnsi="Arial"/>
+                <w:sz w:val="24"/>
+                <w:lang w:val="es-MX"/>
+              </w:rPr>
+              <w:t>TipoPago</w:t>
+            </w:r>
+            <w:proofErr w:type="spellEnd"/>
+            <w:r>
+              <w:rPr>
+                <w:rFonts w:ascii="Arial" w:hAnsi="Arial"/>
+                <w:sz w:val="24"/>
+                <w:lang w:val="es-MX"/>
+              </w:rPr>
+              <w:t xml:space="preserve"> incluyendo la tabla Detalle de la Factura.</w:t>
             </w:r>
           </w:p>
         </w:tc>
@@ -27402,13 +28143,23 @@
                 <w:lang w:val="es-MX"/>
               </w:rPr>
             </w:pPr>
-            <w:r>
-              <w:rPr>
-                <w:rFonts w:ascii="Arial" w:hAnsi="Arial"/>
-                <w:sz w:val="24"/>
-                <w:lang w:val="es-MX"/>
-              </w:rPr>
-              <w:t>Check boxes Cancelada/Anulada.</w:t>
+            <w:proofErr w:type="spellStart"/>
+            <w:r>
+              <w:rPr>
+                <w:rFonts w:ascii="Arial" w:hAnsi="Arial"/>
+                <w:sz w:val="24"/>
+                <w:lang w:val="es-MX"/>
+              </w:rPr>
+              <w:t>Check</w:t>
+            </w:r>
+            <w:proofErr w:type="spellEnd"/>
+            <w:r>
+              <w:rPr>
+                <w:rFonts w:ascii="Arial" w:hAnsi="Arial"/>
+                <w:sz w:val="24"/>
+                <w:lang w:val="es-MX"/>
+              </w:rPr>
+              <w:t xml:space="preserve"> boxes Cancelada/Anulada.</w:t>
             </w:r>
           </w:p>
         </w:tc>
@@ -27497,7 +28248,25 @@
                 <w:sz w:val="24"/>
                 <w:lang w:val="es-MX"/>
               </w:rPr>
-              <w:t>Se requieren un par de check boxes con etiquetas Cancelada y Anulada.</w:t>
+              <w:t xml:space="preserve">Se requieren un par de </w:t>
+            </w:r>
+            <w:proofErr w:type="spellStart"/>
+            <w:r>
+              <w:rPr>
+                <w:rFonts w:ascii="Arial" w:hAnsi="Arial"/>
+                <w:sz w:val="24"/>
+                <w:lang w:val="es-MX"/>
+              </w:rPr>
+              <w:t>check</w:t>
+            </w:r>
+            <w:proofErr w:type="spellEnd"/>
+            <w:r>
+              <w:rPr>
+                <w:rFonts w:ascii="Arial" w:hAnsi="Arial"/>
+                <w:sz w:val="24"/>
+                <w:lang w:val="es-MX"/>
+              </w:rPr>
+              <w:t xml:space="preserve"> boxes con etiquetas Cancelada y Anulada.</w:t>
             </w:r>
           </w:p>
         </w:tc>
@@ -27586,7 +28355,25 @@
                 <w:sz w:val="24"/>
                 <w:lang w:val="es-MX"/>
               </w:rPr>
-              <w:t>Este grupo de check boxes  irá al lado derecho de las etiquetas y campos de texto para información de factura, en la parte inferior.</w:t>
+              <w:t xml:space="preserve">Este grupo de </w:t>
+            </w:r>
+            <w:proofErr w:type="spellStart"/>
+            <w:r>
+              <w:rPr>
+                <w:rFonts w:ascii="Arial" w:hAnsi="Arial"/>
+                <w:sz w:val="24"/>
+                <w:lang w:val="es-MX"/>
+              </w:rPr>
+              <w:t>check</w:t>
+            </w:r>
+            <w:proofErr w:type="spellEnd"/>
+            <w:r>
+              <w:rPr>
+                <w:rFonts w:ascii="Arial" w:hAnsi="Arial"/>
+                <w:sz w:val="24"/>
+                <w:lang w:val="es-MX"/>
+              </w:rPr>
+              <w:t xml:space="preserve"> boxes  irá al lado derecho de las etiquetas y campos de texto para información de factura, en la parte inferior.</w:t>
             </w:r>
           </w:p>
         </w:tc>
@@ -27675,7 +28462,25 @@
                 <w:sz w:val="24"/>
                 <w:lang w:val="es-MX"/>
               </w:rPr>
-              <w:t>Del par de check boxes, solo uno puede estar seleccionado al cargar la factura.</w:t>
+              <w:t xml:space="preserve">Del par de </w:t>
+            </w:r>
+            <w:proofErr w:type="spellStart"/>
+            <w:r>
+              <w:rPr>
+                <w:rFonts w:ascii="Arial" w:hAnsi="Arial"/>
+                <w:sz w:val="24"/>
+                <w:lang w:val="es-MX"/>
+              </w:rPr>
+              <w:t>check</w:t>
+            </w:r>
+            <w:proofErr w:type="spellEnd"/>
+            <w:r>
+              <w:rPr>
+                <w:rFonts w:ascii="Arial" w:hAnsi="Arial"/>
+                <w:sz w:val="24"/>
+                <w:lang w:val="es-MX"/>
+              </w:rPr>
+              <w:t xml:space="preserve"> boxes, solo uno puede estar seleccionado al cargar la factura.</w:t>
             </w:r>
           </w:p>
         </w:tc>
@@ -27853,7 +28658,43 @@
                 <w:sz w:val="24"/>
                 <w:lang w:val="es-MX"/>
               </w:rPr>
-              <w:t>Radio buttons TipoMoneda.</w:t>
+              <w:t xml:space="preserve">Radio </w:t>
+            </w:r>
+            <w:proofErr w:type="spellStart"/>
+            <w:r>
+              <w:rPr>
+                <w:rFonts w:ascii="Arial" w:hAnsi="Arial"/>
+                <w:sz w:val="24"/>
+                <w:lang w:val="es-MX"/>
+              </w:rPr>
+              <w:t>buttons</w:t>
+            </w:r>
+            <w:proofErr w:type="spellEnd"/>
+            <w:r>
+              <w:rPr>
+                <w:rFonts w:ascii="Arial" w:hAnsi="Arial"/>
+                <w:sz w:val="24"/>
+                <w:lang w:val="es-MX"/>
+              </w:rPr>
+              <w:t xml:space="preserve"> </w:t>
+            </w:r>
+            <w:proofErr w:type="spellStart"/>
+            <w:r>
+              <w:rPr>
+                <w:rFonts w:ascii="Arial" w:hAnsi="Arial"/>
+                <w:sz w:val="24"/>
+                <w:lang w:val="es-MX"/>
+              </w:rPr>
+              <w:t>TipoMoneda</w:t>
+            </w:r>
+            <w:proofErr w:type="spellEnd"/>
+            <w:r>
+              <w:rPr>
+                <w:rFonts w:ascii="Arial" w:hAnsi="Arial"/>
+                <w:sz w:val="24"/>
+                <w:lang w:val="es-MX"/>
+              </w:rPr>
+              <w:t>.</w:t>
             </w:r>
           </w:p>
         </w:tc>
@@ -27942,7 +28783,43 @@
                 <w:sz w:val="24"/>
                 <w:lang w:val="es-MX"/>
               </w:rPr>
-              <w:t>Se requiere que el grupo de radio buttons lleve como encabezado el nombre TipoMoneda.</w:t>
+              <w:t xml:space="preserve">Se requiere que el grupo de radio </w:t>
+            </w:r>
+            <w:proofErr w:type="spellStart"/>
+            <w:r>
+              <w:rPr>
+                <w:rFonts w:ascii="Arial" w:hAnsi="Arial"/>
+                <w:sz w:val="24"/>
+                <w:lang w:val="es-MX"/>
+              </w:rPr>
+              <w:t>buttons</w:t>
+            </w:r>
+            <w:proofErr w:type="spellEnd"/>
+            <w:r>
+              <w:rPr>
+                <w:rFonts w:ascii="Arial" w:hAnsi="Arial"/>
+                <w:sz w:val="24"/>
+                <w:lang w:val="es-MX"/>
+              </w:rPr>
+              <w:t xml:space="preserve"> lleve como encabezado el nombre </w:t>
+            </w:r>
+            <w:proofErr w:type="spellStart"/>
+            <w:r>
+              <w:rPr>
+                <w:rFonts w:ascii="Arial" w:hAnsi="Arial"/>
+                <w:sz w:val="24"/>
+                <w:lang w:val="es-MX"/>
+              </w:rPr>
+              <w:t>TipoMoneda</w:t>
+            </w:r>
+            <w:proofErr w:type="spellEnd"/>
+            <w:r>
+              <w:rPr>
+                <w:rFonts w:ascii="Arial" w:hAnsi="Arial"/>
+                <w:sz w:val="24"/>
+                <w:lang w:val="es-MX"/>
+              </w:rPr>
+              <w:t>.</w:t>
             </w:r>
           </w:p>
         </w:tc>
@@ -28031,7 +28908,25 @@
                 <w:sz w:val="24"/>
                 <w:lang w:val="es-MX"/>
               </w:rPr>
-              <w:t>Habrán dos radio buttons.</w:t>
+              <w:t xml:space="preserve">Habrán dos radio </w:t>
+            </w:r>
+            <w:proofErr w:type="spellStart"/>
+            <w:r>
+              <w:rPr>
+                <w:rFonts w:ascii="Arial" w:hAnsi="Arial"/>
+                <w:sz w:val="24"/>
+                <w:lang w:val="es-MX"/>
+              </w:rPr>
+              <w:t>buttons</w:t>
+            </w:r>
+            <w:proofErr w:type="spellEnd"/>
+            <w:r>
+              <w:rPr>
+                <w:rFonts w:ascii="Arial" w:hAnsi="Arial"/>
+                <w:sz w:val="24"/>
+                <w:lang w:val="es-MX"/>
+              </w:rPr>
+              <w:t>.</w:t>
             </w:r>
           </w:p>
         </w:tc>
@@ -28476,7 +29371,43 @@
                 <w:sz w:val="24"/>
                 <w:lang w:val="es-MX"/>
               </w:rPr>
-              <w:t>Radio buttons TipoFactura.</w:t>
+              <w:t xml:space="preserve">Radio </w:t>
+            </w:r>
+            <w:proofErr w:type="spellStart"/>
+            <w:r>
+              <w:rPr>
+                <w:rFonts w:ascii="Arial" w:hAnsi="Arial"/>
+                <w:sz w:val="24"/>
+                <w:lang w:val="es-MX"/>
+              </w:rPr>
+              <w:t>buttons</w:t>
+            </w:r>
+            <w:proofErr w:type="spellEnd"/>
+            <w:r>
+              <w:rPr>
+                <w:rFonts w:ascii="Arial" w:hAnsi="Arial"/>
+                <w:sz w:val="24"/>
+                <w:lang w:val="es-MX"/>
+              </w:rPr>
+              <w:t xml:space="preserve"> </w:t>
+            </w:r>
+            <w:proofErr w:type="spellStart"/>
+            <w:r>
+              <w:rPr>
+                <w:rFonts w:ascii="Arial" w:hAnsi="Arial"/>
+                <w:sz w:val="24"/>
+                <w:lang w:val="es-MX"/>
+              </w:rPr>
+              <w:t>TipoFactura</w:t>
+            </w:r>
+            <w:proofErr w:type="spellEnd"/>
+            <w:r>
+              <w:rPr>
+                <w:rFonts w:ascii="Arial" w:hAnsi="Arial"/>
+                <w:sz w:val="24"/>
+                <w:lang w:val="es-MX"/>
+              </w:rPr>
+              <w:t>.</w:t>
             </w:r>
           </w:p>
         </w:tc>
@@ -28565,7 +29496,43 @@
                 <w:sz w:val="24"/>
                 <w:lang w:val="es-MX"/>
               </w:rPr>
-              <w:t>Se requiere que el grupo de radio buttons lleve como encabezado el nombre TipoFactura.</w:t>
+              <w:t xml:space="preserve">Se requiere que el grupo de radio </w:t>
+            </w:r>
+            <w:proofErr w:type="spellStart"/>
+            <w:r>
+              <w:rPr>
+                <w:rFonts w:ascii="Arial" w:hAnsi="Arial"/>
+                <w:sz w:val="24"/>
+                <w:lang w:val="es-MX"/>
+              </w:rPr>
+              <w:t>buttons</w:t>
+            </w:r>
+            <w:proofErr w:type="spellEnd"/>
+            <w:r>
+              <w:rPr>
+                <w:rFonts w:ascii="Arial" w:hAnsi="Arial"/>
+                <w:sz w:val="24"/>
+                <w:lang w:val="es-MX"/>
+              </w:rPr>
+              <w:t xml:space="preserve"> lleve como encabezado el nombre </w:t>
+            </w:r>
+            <w:proofErr w:type="spellStart"/>
+            <w:r>
+              <w:rPr>
+                <w:rFonts w:ascii="Arial" w:hAnsi="Arial"/>
+                <w:sz w:val="24"/>
+                <w:lang w:val="es-MX"/>
+              </w:rPr>
+              <w:t>TipoFactura</w:t>
+            </w:r>
+            <w:proofErr w:type="spellEnd"/>
+            <w:r>
+              <w:rPr>
+                <w:rFonts w:ascii="Arial" w:hAnsi="Arial"/>
+                <w:sz w:val="24"/>
+                <w:lang w:val="es-MX"/>
+              </w:rPr>
+              <w:t>.</w:t>
             </w:r>
           </w:p>
         </w:tc>
@@ -28654,7 +29621,25 @@
                 <w:sz w:val="24"/>
                 <w:lang w:val="es-MX"/>
               </w:rPr>
-              <w:t>Habrán cuatro radio buttons.</w:t>
+              <w:t xml:space="preserve">Habrán cuatro radio </w:t>
+            </w:r>
+            <w:proofErr w:type="spellStart"/>
+            <w:r>
+              <w:rPr>
+                <w:rFonts w:ascii="Arial" w:hAnsi="Arial"/>
+                <w:sz w:val="24"/>
+                <w:lang w:val="es-MX"/>
+              </w:rPr>
+              <w:t>buttons</w:t>
+            </w:r>
+            <w:proofErr w:type="spellEnd"/>
+            <w:r>
+              <w:rPr>
+                <w:rFonts w:ascii="Arial" w:hAnsi="Arial"/>
+                <w:sz w:val="24"/>
+                <w:lang w:val="es-MX"/>
+              </w:rPr>
+              <w:t>.</w:t>
             </w:r>
           </w:p>
         </w:tc>
@@ -29010,7 +29995,43 @@
                 <w:sz w:val="24"/>
                 <w:lang w:val="es-MX"/>
               </w:rPr>
-              <w:t>Estarán ubicados a la derecha de los Radio Buttons TipoMoneda.</w:t>
+              <w:t xml:space="preserve">Estarán ubicados a la derecha de los Radio </w:t>
+            </w:r>
+            <w:proofErr w:type="spellStart"/>
+            <w:r>
+              <w:rPr>
+                <w:rFonts w:ascii="Arial" w:hAnsi="Arial"/>
+                <w:sz w:val="24"/>
+                <w:lang w:val="es-MX"/>
+              </w:rPr>
+              <w:t>Buttons</w:t>
+            </w:r>
+            <w:proofErr w:type="spellEnd"/>
+            <w:r>
+              <w:rPr>
+                <w:rFonts w:ascii="Arial" w:hAnsi="Arial"/>
+                <w:sz w:val="24"/>
+                <w:lang w:val="es-MX"/>
+              </w:rPr>
+              <w:t xml:space="preserve"> </w:t>
+            </w:r>
+            <w:proofErr w:type="spellStart"/>
+            <w:r>
+              <w:rPr>
+                <w:rFonts w:ascii="Arial" w:hAnsi="Arial"/>
+                <w:sz w:val="24"/>
+                <w:lang w:val="es-MX"/>
+              </w:rPr>
+              <w:t>TipoMoneda</w:t>
+            </w:r>
+            <w:proofErr w:type="spellEnd"/>
+            <w:r>
+              <w:rPr>
+                <w:rFonts w:ascii="Arial" w:hAnsi="Arial"/>
+                <w:sz w:val="24"/>
+                <w:lang w:val="es-MX"/>
+              </w:rPr>
+              <w:t>.</w:t>
             </w:r>
           </w:p>
         </w:tc>
@@ -29099,7 +30120,43 @@
                 <w:sz w:val="24"/>
                 <w:lang w:val="es-MX"/>
               </w:rPr>
-              <w:t>Radio buttons TipoPago.</w:t>
+              <w:t xml:space="preserve">Radio </w:t>
+            </w:r>
+            <w:proofErr w:type="spellStart"/>
+            <w:r>
+              <w:rPr>
+                <w:rFonts w:ascii="Arial" w:hAnsi="Arial"/>
+                <w:sz w:val="24"/>
+                <w:lang w:val="es-MX"/>
+              </w:rPr>
+              <w:t>buttons</w:t>
+            </w:r>
+            <w:proofErr w:type="spellEnd"/>
+            <w:r>
+              <w:rPr>
+                <w:rFonts w:ascii="Arial" w:hAnsi="Arial"/>
+                <w:sz w:val="24"/>
+                <w:lang w:val="es-MX"/>
+              </w:rPr>
+              <w:t xml:space="preserve"> </w:t>
+            </w:r>
+            <w:proofErr w:type="spellStart"/>
+            <w:r>
+              <w:rPr>
+                <w:rFonts w:ascii="Arial" w:hAnsi="Arial"/>
+                <w:sz w:val="24"/>
+                <w:lang w:val="es-MX"/>
+              </w:rPr>
+              <w:t>TipoPago</w:t>
+            </w:r>
+            <w:proofErr w:type="spellEnd"/>
+            <w:r>
+              <w:rPr>
+                <w:rFonts w:ascii="Arial" w:hAnsi="Arial"/>
+                <w:sz w:val="24"/>
+                <w:lang w:val="es-MX"/>
+              </w:rPr>
+              <w:t>.</w:t>
             </w:r>
           </w:p>
         </w:tc>
@@ -29188,7 +30245,43 @@
                 <w:sz w:val="24"/>
                 <w:lang w:val="es-MX"/>
               </w:rPr>
-              <w:t>Se requiere que el grupo de radio buttons lleve como encabezado el nombre TipoPago.</w:t>
+              <w:t xml:space="preserve">Se requiere que el grupo de radio </w:t>
+            </w:r>
+            <w:proofErr w:type="spellStart"/>
+            <w:r>
+              <w:rPr>
+                <w:rFonts w:ascii="Arial" w:hAnsi="Arial"/>
+                <w:sz w:val="24"/>
+                <w:lang w:val="es-MX"/>
+              </w:rPr>
+              <w:t>buttons</w:t>
+            </w:r>
+            <w:proofErr w:type="spellEnd"/>
+            <w:r>
+              <w:rPr>
+                <w:rFonts w:ascii="Arial" w:hAnsi="Arial"/>
+                <w:sz w:val="24"/>
+                <w:lang w:val="es-MX"/>
+              </w:rPr>
+              <w:t xml:space="preserve"> lleve como encabezado el nombre </w:t>
+            </w:r>
+            <w:proofErr w:type="spellStart"/>
+            <w:r>
+              <w:rPr>
+                <w:rFonts w:ascii="Arial" w:hAnsi="Arial"/>
+                <w:sz w:val="24"/>
+                <w:lang w:val="es-MX"/>
+              </w:rPr>
+              <w:t>TipoPago</w:t>
+            </w:r>
+            <w:proofErr w:type="spellEnd"/>
+            <w:r>
+              <w:rPr>
+                <w:rFonts w:ascii="Arial" w:hAnsi="Arial"/>
+                <w:sz w:val="24"/>
+                <w:lang w:val="es-MX"/>
+              </w:rPr>
+              <w:t>.</w:t>
             </w:r>
           </w:p>
         </w:tc>
@@ -29277,7 +30370,25 @@
                 <w:sz w:val="24"/>
                 <w:lang w:val="es-MX"/>
               </w:rPr>
-              <w:t>Habrán seis radio buttons.</w:t>
+              <w:t xml:space="preserve">Habrán seis radio </w:t>
+            </w:r>
+            <w:proofErr w:type="spellStart"/>
+            <w:r>
+              <w:rPr>
+                <w:rFonts w:ascii="Arial" w:hAnsi="Arial"/>
+                <w:sz w:val="24"/>
+                <w:lang w:val="es-MX"/>
+              </w:rPr>
+              <w:t>buttons</w:t>
+            </w:r>
+            <w:proofErr w:type="spellEnd"/>
+            <w:r>
+              <w:rPr>
+                <w:rFonts w:ascii="Arial" w:hAnsi="Arial"/>
+                <w:sz w:val="24"/>
+                <w:lang w:val="es-MX"/>
+              </w:rPr>
+              <w:t>.</w:t>
             </w:r>
           </w:p>
         </w:tc>
@@ -29633,7 +30744,43 @@
                 <w:sz w:val="24"/>
                 <w:lang w:val="es-MX"/>
               </w:rPr>
-              <w:t>Estarán ubicados a la derecha de los Radio Buttons TipoFactura.</w:t>
+              <w:t xml:space="preserve">Estarán ubicados a la derecha de los Radio </w:t>
+            </w:r>
+            <w:proofErr w:type="spellStart"/>
+            <w:r>
+              <w:rPr>
+                <w:rFonts w:ascii="Arial" w:hAnsi="Arial"/>
+                <w:sz w:val="24"/>
+                <w:lang w:val="es-MX"/>
+              </w:rPr>
+              <w:t>Buttons</w:t>
+            </w:r>
+            <w:proofErr w:type="spellEnd"/>
+            <w:r>
+              <w:rPr>
+                <w:rFonts w:ascii="Arial" w:hAnsi="Arial"/>
+                <w:sz w:val="24"/>
+                <w:lang w:val="es-MX"/>
+              </w:rPr>
+              <w:t xml:space="preserve"> </w:t>
+            </w:r>
+            <w:proofErr w:type="spellStart"/>
+            <w:r>
+              <w:rPr>
+                <w:rFonts w:ascii="Arial" w:hAnsi="Arial"/>
+                <w:sz w:val="24"/>
+                <w:lang w:val="es-MX"/>
+              </w:rPr>
+              <w:t>TipoFactura</w:t>
+            </w:r>
+            <w:proofErr w:type="spellEnd"/>
+            <w:r>
+              <w:rPr>
+                <w:rFonts w:ascii="Arial" w:hAnsi="Arial"/>
+                <w:sz w:val="24"/>
+                <w:lang w:val="es-MX"/>
+              </w:rPr>
+              <w:t>.</w:t>
             </w:r>
           </w:p>
         </w:tc>
@@ -30702,7 +31849,43 @@
                 <w:sz w:val="24"/>
                 <w:lang w:val="es-MX"/>
               </w:rPr>
-              <w:t>Obtendrá lo mismo que la sección Información monetaria de la factura en Facturación de Ventas a excepción del check box, etiqueta y campo de texto Exon. IV.</w:t>
+              <w:t xml:space="preserve">Obtendrá lo mismo que la sección Información monetaria de la factura en Facturación de Ventas a excepción del </w:t>
+            </w:r>
+            <w:proofErr w:type="spellStart"/>
+            <w:r>
+              <w:rPr>
+                <w:rFonts w:ascii="Arial" w:hAnsi="Arial"/>
+                <w:sz w:val="24"/>
+                <w:lang w:val="es-MX"/>
+              </w:rPr>
+              <w:t>check</w:t>
+            </w:r>
+            <w:proofErr w:type="spellEnd"/>
+            <w:r>
+              <w:rPr>
+                <w:rFonts w:ascii="Arial" w:hAnsi="Arial"/>
+                <w:sz w:val="24"/>
+                <w:lang w:val="es-MX"/>
+              </w:rPr>
+              <w:t xml:space="preserve"> box, etiqueta y campo de texto </w:t>
+            </w:r>
+            <w:proofErr w:type="spellStart"/>
+            <w:r>
+              <w:rPr>
+                <w:rFonts w:ascii="Arial" w:hAnsi="Arial"/>
+                <w:sz w:val="24"/>
+                <w:lang w:val="es-MX"/>
+              </w:rPr>
+              <w:t>Exon</w:t>
+            </w:r>
+            <w:proofErr w:type="spellEnd"/>
+            <w:r>
+              <w:rPr>
+                <w:rFonts w:ascii="Arial" w:hAnsi="Arial"/>
+                <w:sz w:val="24"/>
+                <w:lang w:val="es-MX"/>
+              </w:rPr>
+              <w:t>. IV.</w:t>
             </w:r>
           </w:p>
         </w:tc>
@@ -31770,7 +32953,25 @@
                 <w:sz w:val="24"/>
                 <w:lang w:val="es-MX"/>
               </w:rPr>
-              <w:t>Al clickear el botón se deberá levantar una ventana en el centro de la pantalla.</w:t>
+              <w:t xml:space="preserve">Al </w:t>
+            </w:r>
+            <w:proofErr w:type="spellStart"/>
+            <w:r>
+              <w:rPr>
+                <w:rFonts w:ascii="Arial" w:hAnsi="Arial"/>
+                <w:sz w:val="24"/>
+                <w:lang w:val="es-MX"/>
+              </w:rPr>
+              <w:t>clickear</w:t>
+            </w:r>
+            <w:proofErr w:type="spellEnd"/>
+            <w:r>
+              <w:rPr>
+                <w:rFonts w:ascii="Arial" w:hAnsi="Arial"/>
+                <w:sz w:val="24"/>
+                <w:lang w:val="es-MX"/>
+              </w:rPr>
+              <w:t xml:space="preserve"> el botón se deberá levantar una ventana en el centro de la pantalla.</w:t>
             </w:r>
           </w:p>
         </w:tc>
@@ -32305,7 +33506,43 @@
                 <w:sz w:val="24"/>
                 <w:lang w:val="es-MX"/>
               </w:rPr>
-              <w:t xml:space="preserve">Al hacer click en una tupla, se deberá cargar el </w:t>
+              <w:t xml:space="preserve">Al hacer </w:t>
+            </w:r>
+            <w:proofErr w:type="spellStart"/>
+            <w:r>
+              <w:rPr>
+                <w:rFonts w:ascii="Arial" w:hAnsi="Arial"/>
+                <w:sz w:val="24"/>
+                <w:lang w:val="es-MX"/>
+              </w:rPr>
+              <w:t>click</w:t>
+            </w:r>
+            <w:proofErr w:type="spellEnd"/>
+            <w:r>
+              <w:rPr>
+                <w:rFonts w:ascii="Arial" w:hAnsi="Arial"/>
+                <w:sz w:val="24"/>
+                <w:lang w:val="es-MX"/>
+              </w:rPr>
+              <w:t xml:space="preserve"> en una </w:t>
+            </w:r>
+            <w:proofErr w:type="spellStart"/>
+            <w:r>
+              <w:rPr>
+                <w:rFonts w:ascii="Arial" w:hAnsi="Arial"/>
+                <w:sz w:val="24"/>
+                <w:lang w:val="es-MX"/>
+              </w:rPr>
+              <w:t>tupla</w:t>
+            </w:r>
+            <w:proofErr w:type="spellEnd"/>
+            <w:r>
+              <w:rPr>
+                <w:rFonts w:ascii="Arial" w:hAnsi="Arial"/>
+                <w:sz w:val="24"/>
+                <w:lang w:val="es-MX"/>
+              </w:rPr>
+              <w:t xml:space="preserve">, se deberá cargar el </w:t>
             </w:r>
             <w:r>
               <w:rPr>
@@ -32847,23 +34084,25 @@
                 <w:sz w:val="24"/>
                 <w:lang w:val="es-MX"/>
               </w:rPr>
-              <w:t>La tabla tendrá las columnas: columna ingresar abono, check box cancelar, fecha compra, vencimiento, número factura, t</w:t>
-            </w:r>
-            <w:r>
-              <w:rPr>
-                <w:rFonts w:ascii="Arial" w:hAnsi="Arial"/>
-                <w:sz w:val="24"/>
-                <w:lang w:val="es-MX"/>
-              </w:rPr>
-              <w:t>ipo de factura: AP (apartado) o C (crédito)</w:t>
-            </w:r>
-            <w:r>
-              <w:rPr>
-                <w:rFonts w:ascii="Arial" w:hAnsi="Arial"/>
-                <w:sz w:val="24"/>
-                <w:lang w:val="es-MX"/>
-              </w:rPr>
-              <w:t>, total, abonos, saldo.</w:t>
+              <w:t xml:space="preserve">La tabla tendrá las columnas: columna ingresar abono, </w:t>
+            </w:r>
+            <w:proofErr w:type="spellStart"/>
+            <w:r>
+              <w:rPr>
+                <w:rFonts w:ascii="Arial" w:hAnsi="Arial"/>
+                <w:sz w:val="24"/>
+                <w:lang w:val="es-MX"/>
+              </w:rPr>
+              <w:t>check</w:t>
+            </w:r>
+            <w:proofErr w:type="spellEnd"/>
+            <w:r>
+              <w:rPr>
+                <w:rFonts w:ascii="Arial" w:hAnsi="Arial"/>
+                <w:sz w:val="24"/>
+                <w:lang w:val="es-MX"/>
+              </w:rPr>
+              <w:t xml:space="preserve"> box cancelar, fecha compra, vencimiento, número factura, tipo de factura: AP (apartado) o C (crédito), total, abonos, saldo.</w:t>
             </w:r>
           </w:p>
         </w:tc>
@@ -32952,7 +34191,25 @@
                 <w:sz w:val="24"/>
                 <w:lang w:val="es-MX"/>
               </w:rPr>
-              <w:t>Las tuplas de la tabla se llenarán con las facturas pendientes del cliente seleccionado mediante una consulta a la base de datos por medio de esos datos.</w:t>
+              <w:t xml:space="preserve">Las </w:t>
+            </w:r>
+            <w:proofErr w:type="spellStart"/>
+            <w:r>
+              <w:rPr>
+                <w:rFonts w:ascii="Arial" w:hAnsi="Arial"/>
+                <w:sz w:val="24"/>
+                <w:lang w:val="es-MX"/>
+              </w:rPr>
+              <w:t>tuplas</w:t>
+            </w:r>
+            <w:proofErr w:type="spellEnd"/>
+            <w:r>
+              <w:rPr>
+                <w:rFonts w:ascii="Arial" w:hAnsi="Arial"/>
+                <w:sz w:val="24"/>
+                <w:lang w:val="es-MX"/>
+              </w:rPr>
+              <w:t xml:space="preserve"> de la tabla se llenarán con las facturas pendientes del cliente seleccionado mediante una consulta a la base de datos por medio de esos datos.</w:t>
             </w:r>
           </w:p>
         </w:tc>
@@ -33041,7 +34298,43 @@
                 <w:sz w:val="24"/>
                 <w:lang w:val="es-MX"/>
               </w:rPr>
-              <w:t xml:space="preserve">Al dar click en cualquier fila de la primera columna, se desplegara una ventana que tendrá el número de factura y un campo abono que el usuario podrá llenar. Al ser llenado y dar click en el botón aceptar de la ventana, se cargara el monto de abonos en la columna abonos de la tabla. </w:t>
+              <w:t xml:space="preserve">Al dar </w:t>
+            </w:r>
+            <w:proofErr w:type="spellStart"/>
+            <w:r>
+              <w:rPr>
+                <w:rFonts w:ascii="Arial" w:hAnsi="Arial"/>
+                <w:sz w:val="24"/>
+                <w:lang w:val="es-MX"/>
+              </w:rPr>
+              <w:t>click</w:t>
+            </w:r>
+            <w:proofErr w:type="spellEnd"/>
+            <w:r>
+              <w:rPr>
+                <w:rFonts w:ascii="Arial" w:hAnsi="Arial"/>
+                <w:sz w:val="24"/>
+                <w:lang w:val="es-MX"/>
+              </w:rPr>
+              <w:t xml:space="preserve"> en cualquier fila de la primera columna, se desplegara una ventana que tendrá el número de factura y un campo abono que el usuario podrá llenar. Al ser llenado y dar </w:t>
+            </w:r>
+            <w:proofErr w:type="spellStart"/>
+            <w:r>
+              <w:rPr>
+                <w:rFonts w:ascii="Arial" w:hAnsi="Arial"/>
+                <w:sz w:val="24"/>
+                <w:lang w:val="es-MX"/>
+              </w:rPr>
+              <w:t>click</w:t>
+            </w:r>
+            <w:proofErr w:type="spellEnd"/>
+            <w:r>
+              <w:rPr>
+                <w:rFonts w:ascii="Arial" w:hAnsi="Arial"/>
+                <w:sz w:val="24"/>
+                <w:lang w:val="es-MX"/>
+              </w:rPr>
+              <w:t xml:space="preserve"> en el botón aceptar de la ventana, se cargara el monto de abonos en la columna abonos de la tabla. </w:t>
             </w:r>
           </w:p>
         </w:tc>
@@ -33397,7 +34690,61 @@
                 <w:sz w:val="24"/>
                 <w:lang w:val="es-MX"/>
               </w:rPr>
-              <w:t xml:space="preserve">Al hacer click sobre el botón, se tomará todas las facturas que tengan el check box Cancelar Factura marcado, para hacer la transacción y quitar las facturas de la sección Cuentas por Cobrar (cancelar las facturas seleccionadas). Si el check box no está seleccionado, entonces se verifica si el campo abonos tiene números distintos de cero para restar el monto a la factura. Se hará una consulta a la base de datos que realice estas modificaciones. </w:t>
+              <w:t xml:space="preserve">Al hacer </w:t>
+            </w:r>
+            <w:proofErr w:type="spellStart"/>
+            <w:r>
+              <w:rPr>
+                <w:rFonts w:ascii="Arial" w:hAnsi="Arial"/>
+                <w:sz w:val="24"/>
+                <w:lang w:val="es-MX"/>
+              </w:rPr>
+              <w:t>click</w:t>
+            </w:r>
+            <w:proofErr w:type="spellEnd"/>
+            <w:r>
+              <w:rPr>
+                <w:rFonts w:ascii="Arial" w:hAnsi="Arial"/>
+                <w:sz w:val="24"/>
+                <w:lang w:val="es-MX"/>
+              </w:rPr>
+              <w:t xml:space="preserve"> sobre el botón, se tomará todas las facturas que tengan el </w:t>
+            </w:r>
+            <w:proofErr w:type="spellStart"/>
+            <w:r>
+              <w:rPr>
+                <w:rFonts w:ascii="Arial" w:hAnsi="Arial"/>
+                <w:sz w:val="24"/>
+                <w:lang w:val="es-MX"/>
+              </w:rPr>
+              <w:t>check</w:t>
+            </w:r>
+            <w:proofErr w:type="spellEnd"/>
+            <w:r>
+              <w:rPr>
+                <w:rFonts w:ascii="Arial" w:hAnsi="Arial"/>
+                <w:sz w:val="24"/>
+                <w:lang w:val="es-MX"/>
+              </w:rPr>
+              <w:t xml:space="preserve"> box Cancelar Factura marcado, para hacer la transacción y quitar las facturas de la sección Cuentas por Cobrar (cancelar las facturas seleccionadas). Si el </w:t>
+            </w:r>
+            <w:proofErr w:type="spellStart"/>
+            <w:r>
+              <w:rPr>
+                <w:rFonts w:ascii="Arial" w:hAnsi="Arial"/>
+                <w:sz w:val="24"/>
+                <w:lang w:val="es-MX"/>
+              </w:rPr>
+              <w:t>check</w:t>
+            </w:r>
+            <w:proofErr w:type="spellEnd"/>
+            <w:r>
+              <w:rPr>
+                <w:rFonts w:ascii="Arial" w:hAnsi="Arial"/>
+                <w:sz w:val="24"/>
+                <w:lang w:val="es-MX"/>
+              </w:rPr>
+              <w:t xml:space="preserve"> box no está seleccionado, entonces se verifica si el campo abonos tiene números distintos de cero para restar el monto a la factura. Se hará una consulta a la base de datos que realice estas modificaciones. </w:t>
             </w:r>
           </w:p>
         </w:tc>
@@ -33753,7 +35100,25 @@
                 <w:sz w:val="24"/>
                 <w:lang w:val="es-MX"/>
               </w:rPr>
-              <w:t>Al hacer click sobre él, se cerrara la ventana Cuentas por Cobrar.</w:t>
+              <w:t xml:space="preserve">Al hacer </w:t>
+            </w:r>
+            <w:proofErr w:type="spellStart"/>
+            <w:r>
+              <w:rPr>
+                <w:rFonts w:ascii="Arial" w:hAnsi="Arial"/>
+                <w:sz w:val="24"/>
+                <w:lang w:val="es-MX"/>
+              </w:rPr>
+              <w:t>click</w:t>
+            </w:r>
+            <w:proofErr w:type="spellEnd"/>
+            <w:r>
+              <w:rPr>
+                <w:rFonts w:ascii="Arial" w:hAnsi="Arial"/>
+                <w:sz w:val="24"/>
+                <w:lang w:val="es-MX"/>
+              </w:rPr>
+              <w:t xml:space="preserve"> sobre él, se cerrara la ventana Cuentas por Cobrar.</w:t>
             </w:r>
           </w:p>
         </w:tc>
@@ -34199,7 +35564,25 @@
                 <w:sz w:val="24"/>
                 <w:lang w:val="es-MX"/>
               </w:rPr>
-              <w:t>Se requiere una etiqueta centrada al inicio de la ventana que lleve por nombre Electromusic Guápiles.</w:t>
+              <w:t xml:space="preserve">Se requiere una etiqueta centrada al inicio de la ventana que lleve por nombre </w:t>
+            </w:r>
+            <w:proofErr w:type="spellStart"/>
+            <w:r>
+              <w:rPr>
+                <w:rFonts w:ascii="Arial" w:hAnsi="Arial"/>
+                <w:sz w:val="24"/>
+                <w:lang w:val="es-MX"/>
+              </w:rPr>
+              <w:t>Electromusic</w:t>
+            </w:r>
+            <w:proofErr w:type="spellEnd"/>
+            <w:r>
+              <w:rPr>
+                <w:rFonts w:ascii="Arial" w:hAnsi="Arial"/>
+                <w:sz w:val="24"/>
+                <w:lang w:val="es-MX"/>
+              </w:rPr>
+              <w:t xml:space="preserve"> Guápiles.</w:t>
             </w:r>
           </w:p>
         </w:tc>
@@ -35890,7 +37273,25 @@
                 <w:sz w:val="24"/>
                 <w:lang w:val="es-MX"/>
               </w:rPr>
-              <w:t>Habrán cuatro filas en la tabla con el nombre: Voucher, Cheques, Facturas/Egresos, Vales.</w:t>
+              <w:t xml:space="preserve">Habrán cuatro filas en la tabla con el nombre: </w:t>
+            </w:r>
+            <w:proofErr w:type="spellStart"/>
+            <w:r>
+              <w:rPr>
+                <w:rFonts w:ascii="Arial" w:hAnsi="Arial"/>
+                <w:sz w:val="24"/>
+                <w:lang w:val="es-MX"/>
+              </w:rPr>
+              <w:t>Voucher</w:t>
+            </w:r>
+            <w:proofErr w:type="spellEnd"/>
+            <w:r>
+              <w:rPr>
+                <w:rFonts w:ascii="Arial" w:hAnsi="Arial"/>
+                <w:sz w:val="24"/>
+                <w:lang w:val="es-MX"/>
+              </w:rPr>
+              <w:t>, Cheques, Facturas/Egresos, Vales.</w:t>
             </w:r>
           </w:p>
         </w:tc>
@@ -39106,7 +40507,25 @@
                 <w:sz w:val="24"/>
                 <w:lang w:val="es-MX"/>
               </w:rPr>
-              <w:t>Al clickear este botón se cerrara la ventana Informe de Caja Diario.</w:t>
+              <w:t xml:space="preserve">Al </w:t>
+            </w:r>
+            <w:proofErr w:type="spellStart"/>
+            <w:r>
+              <w:rPr>
+                <w:rFonts w:ascii="Arial" w:hAnsi="Arial"/>
+                <w:sz w:val="24"/>
+                <w:lang w:val="es-MX"/>
+              </w:rPr>
+              <w:t>clickear</w:t>
+            </w:r>
+            <w:proofErr w:type="spellEnd"/>
+            <w:r>
+              <w:rPr>
+                <w:rFonts w:ascii="Arial" w:hAnsi="Arial"/>
+                <w:sz w:val="24"/>
+                <w:lang w:val="es-MX"/>
+              </w:rPr>
+              <w:t xml:space="preserve"> este botón se cerrara la ventana Informe de Caja Diario.</w:t>
             </w:r>
           </w:p>
         </w:tc>
@@ -40251,7 +41670,7 @@
 </file>
 
 <file path=customXml/itemProps1.xml><?xml version="1.0" encoding="utf-8"?>
-<ds:datastoreItem xmlns:ds="http://schemas.openxmlformats.org/officeDocument/2006/customXml" ds:itemID="{A1628622-2EA9-4D04-B385-A1A949170667}">
+<ds:datastoreItem xmlns:ds="http://schemas.openxmlformats.org/officeDocument/2006/customXml" ds:itemID="{40844B28-C91D-4886-9878-1CCD67426740}">
   <ds:schemaRefs>
     <ds:schemaRef ds:uri="http://schemas.openxmlformats.org/officeDocument/2006/bibliography"/>
   </ds:schemaRefs>

</xml_diff>